<commit_message>
Main: aggiornamento materiale ripasso/studio python
</commit_message>
<xml_diff>
--- a/att_3_python_ripas_studio/ELENCO COMANDI A CASO PER RIPASSARE.docx
+++ b/att_3_python_ripas_studio/ELENCO COMANDI A CASO PER RIPASSARE.docx
@@ -1246,6 +1246,488 @@
       <w:proofErr w:type="spellEnd"/>
       <w:r>
         <w:t>(a)</w:t>
+      </w:r>
+    </w:p>
+    <w:p>
+      <w:pPr>
+        <w:spacing w:after="0" w:line="240" w:lineRule="auto"/>
+      </w:pPr>
+    </w:p>
+    <w:p>
+      <w:pPr>
+        <w:spacing w:after="0" w:line="240" w:lineRule="auto"/>
+        <w:rPr>
+          <w:b/>
+          <w:bCs/>
+          <w:color w:val="4472C4" w:themeColor="accent1"/>
+        </w:rPr>
+      </w:pPr>
+      <w:r>
+        <w:rPr>
+          <w:b/>
+          <w:bCs/>
+          <w:color w:val="4472C4" w:themeColor="accent1"/>
+        </w:rPr>
+        <w:t># usiamo il la preposizione "in" per controllare se determinati caratteri</w:t>
+      </w:r>
+    </w:p>
+    <w:p>
+      <w:pPr>
+        <w:spacing w:after="0" w:line="240" w:lineRule="auto"/>
+        <w:rPr>
+          <w:b/>
+          <w:bCs/>
+          <w:color w:val="4472C4" w:themeColor="accent1"/>
+        </w:rPr>
+      </w:pPr>
+      <w:r>
+        <w:rPr>
+          <w:b/>
+          <w:bCs/>
+          <w:color w:val="4472C4" w:themeColor="accent1"/>
+        </w:rPr>
+        <w:t># sono presenti in una stringa</w:t>
+      </w:r>
+    </w:p>
+    <w:p>
+      <w:pPr>
+        <w:spacing w:after="0" w:line="240" w:lineRule="auto"/>
+      </w:pPr>
+    </w:p>
+    <w:p>
+      <w:pPr>
+        <w:spacing w:after="0" w:line="240" w:lineRule="auto"/>
+      </w:pPr>
+      <w:r>
+        <w:t>studenti="I seguenti studenti sono andati in gita"</w:t>
+      </w:r>
+    </w:p>
+    <w:p>
+      <w:pPr>
+        <w:spacing w:after="0" w:line="240" w:lineRule="auto"/>
+      </w:pPr>
+      <w:proofErr w:type="spellStart"/>
+      <w:proofErr w:type="gramStart"/>
+      <w:r>
+        <w:t>if</w:t>
+      </w:r>
+      <w:proofErr w:type="spellEnd"/>
+      <w:r>
+        <w:t>(</w:t>
+      </w:r>
+      <w:proofErr w:type="gramEnd"/>
+      <w:r>
+        <w:t>"non sono" in studenti):</w:t>
+      </w:r>
+    </w:p>
+    <w:p>
+      <w:pPr>
+        <w:spacing w:after="0" w:line="240" w:lineRule="auto"/>
+      </w:pPr>
+      <w:r>
+        <w:t xml:space="preserve">    </w:t>
+      </w:r>
+      <w:proofErr w:type="spellStart"/>
+      <w:proofErr w:type="gramStart"/>
+      <w:r>
+        <w:t>print</w:t>
+      </w:r>
+      <w:proofErr w:type="spellEnd"/>
+      <w:r>
+        <w:t>(</w:t>
+      </w:r>
+      <w:proofErr w:type="gramEnd"/>
+      <w:r>
+        <w:t>"Alunni in gita")</w:t>
+      </w:r>
+    </w:p>
+    <w:p>
+      <w:pPr>
+        <w:spacing w:after="0" w:line="240" w:lineRule="auto"/>
+      </w:pPr>
+      <w:r>
+        <w:t>else:</w:t>
+      </w:r>
+    </w:p>
+    <w:p>
+      <w:pPr>
+        <w:spacing w:after="0" w:line="240" w:lineRule="auto"/>
+      </w:pPr>
+      <w:r>
+        <w:t xml:space="preserve">    </w:t>
+      </w:r>
+      <w:proofErr w:type="spellStart"/>
+      <w:proofErr w:type="gramStart"/>
+      <w:r>
+        <w:t>print</w:t>
+      </w:r>
+      <w:proofErr w:type="spellEnd"/>
+      <w:r>
+        <w:t>(</w:t>
+      </w:r>
+      <w:proofErr w:type="gramEnd"/>
+      <w:r>
+        <w:t>"Alunni non in gita")</w:t>
+      </w:r>
+    </w:p>
+    <w:p>
+      <w:pPr>
+        <w:spacing w:after="0" w:line="240" w:lineRule="auto"/>
+      </w:pPr>
+    </w:p>
+    <w:p>
+      <w:pPr>
+        <w:spacing w:after="0" w:line="240" w:lineRule="auto"/>
+      </w:pPr>
+      <w:r>
+        <w:t>studenti="I seguenti studenti sono andati in gita"</w:t>
+      </w:r>
+    </w:p>
+    <w:p>
+      <w:pPr>
+        <w:spacing w:after="0" w:line="240" w:lineRule="auto"/>
+      </w:pPr>
+      <w:proofErr w:type="spellStart"/>
+      <w:proofErr w:type="gramStart"/>
+      <w:r>
+        <w:t>if</w:t>
+      </w:r>
+      <w:proofErr w:type="spellEnd"/>
+      <w:r>
+        <w:t>(</w:t>
+      </w:r>
+      <w:proofErr w:type="gramEnd"/>
+      <w:r>
+        <w:t>"sono" in studenti):</w:t>
+      </w:r>
+    </w:p>
+    <w:p>
+      <w:pPr>
+        <w:spacing w:after="0" w:line="240" w:lineRule="auto"/>
+      </w:pPr>
+      <w:r>
+        <w:t xml:space="preserve">    </w:t>
+      </w:r>
+      <w:proofErr w:type="spellStart"/>
+      <w:proofErr w:type="gramStart"/>
+      <w:r>
+        <w:t>print</w:t>
+      </w:r>
+      <w:proofErr w:type="spellEnd"/>
+      <w:r>
+        <w:t>(</w:t>
+      </w:r>
+      <w:proofErr w:type="gramEnd"/>
+      <w:r>
+        <w:t>"Alunni in gita")</w:t>
+      </w:r>
+    </w:p>
+    <w:p>
+      <w:pPr>
+        <w:spacing w:after="0" w:line="240" w:lineRule="auto"/>
+      </w:pPr>
+      <w:r>
+        <w:t>else:</w:t>
+      </w:r>
+    </w:p>
+    <w:p>
+      <w:pPr>
+        <w:spacing w:after="0" w:line="240" w:lineRule="auto"/>
+      </w:pPr>
+      <w:r>
+        <w:t xml:space="preserve">    </w:t>
+      </w:r>
+      <w:proofErr w:type="spellStart"/>
+      <w:proofErr w:type="gramStart"/>
+      <w:r>
+        <w:t>print</w:t>
+      </w:r>
+      <w:proofErr w:type="spellEnd"/>
+      <w:r>
+        <w:t>(</w:t>
+      </w:r>
+      <w:proofErr w:type="gramEnd"/>
+      <w:r>
+        <w:t>"Alunni non in gita")</w:t>
+      </w:r>
+    </w:p>
+    <w:p>
+      <w:pPr>
+        <w:spacing w:after="0" w:line="240" w:lineRule="auto"/>
+      </w:pPr>
+    </w:p>
+    <w:p>
+      <w:pPr>
+        <w:spacing w:after="0" w:line="240" w:lineRule="auto"/>
+        <w:rPr>
+          <w:b/>
+          <w:bCs/>
+          <w:color w:val="4472C4" w:themeColor="accent1"/>
+        </w:rPr>
+      </w:pPr>
+      <w:r>
+        <w:rPr>
+          <w:b/>
+          <w:bCs/>
+          <w:color w:val="4472C4" w:themeColor="accent1"/>
+        </w:rPr>
+        <w:t># come estrarre una sottostringa sapendone l'inizio e la fine</w:t>
+      </w:r>
+    </w:p>
+    <w:p>
+      <w:pPr>
+        <w:spacing w:after="0" w:line="240" w:lineRule="auto"/>
+      </w:pPr>
+    </w:p>
+    <w:p>
+      <w:pPr>
+        <w:spacing w:after="0" w:line="240" w:lineRule="auto"/>
+      </w:pPr>
+      <w:r>
+        <w:t>b="Ciao a tutti"</w:t>
+      </w:r>
+    </w:p>
+    <w:p>
+      <w:pPr>
+        <w:spacing w:after="0" w:line="240" w:lineRule="auto"/>
+      </w:pPr>
+      <w:proofErr w:type="spellStart"/>
+      <w:r>
+        <w:t>print</w:t>
+      </w:r>
+      <w:proofErr w:type="spellEnd"/>
+      <w:r>
+        <w:t>(</w:t>
+      </w:r>
+      <w:proofErr w:type="gramStart"/>
+      <w:r>
+        <w:t>b[</w:t>
+      </w:r>
+      <w:proofErr w:type="gramEnd"/>
+      <w:r>
+        <w:t xml:space="preserve">2:8]) # se si toglie il valore finale estrae dal secondo carattere sino </w:t>
+      </w:r>
+      <w:proofErr w:type="spellStart"/>
+      <w:r>
+        <w:t>all</w:t>
+      </w:r>
+      <w:proofErr w:type="spellEnd"/>
+      <w:r>
+        <w:t xml:space="preserve"> fine</w:t>
+      </w:r>
+    </w:p>
+    <w:p>
+      <w:pPr>
+        <w:spacing w:after="0" w:line="240" w:lineRule="auto"/>
+      </w:pPr>
+      <w:r>
+        <w:t># se si toglie il primo valore parte dall'inizio fino all'ottavo carattere</w:t>
+      </w:r>
+    </w:p>
+    <w:p>
+      <w:pPr>
+        <w:spacing w:after="0" w:line="240" w:lineRule="auto"/>
+      </w:pPr>
+      <w:r>
+        <w:t># se si usano valori negativi si parte dalla fine per il conteggio</w:t>
+      </w:r>
+    </w:p>
+    <w:p>
+      <w:pPr>
+        <w:spacing w:after="0" w:line="240" w:lineRule="auto"/>
+      </w:pPr>
+      <w:proofErr w:type="spellStart"/>
+      <w:r>
+        <w:t>print</w:t>
+      </w:r>
+      <w:proofErr w:type="spellEnd"/>
+      <w:r>
+        <w:t>(</w:t>
+      </w:r>
+      <w:proofErr w:type="gramStart"/>
+      <w:r>
+        <w:t>b[</w:t>
+      </w:r>
+      <w:proofErr w:type="gramEnd"/>
+      <w:r>
+        <w:t>-8:-2])</w:t>
+      </w:r>
+    </w:p>
+    <w:p>
+      <w:pPr>
+        <w:spacing w:after="0" w:line="240" w:lineRule="auto"/>
+      </w:pPr>
+    </w:p>
+    <w:p>
+      <w:pPr>
+        <w:spacing w:after="0" w:line="240" w:lineRule="auto"/>
+      </w:pPr>
+    </w:p>
+    <w:p>
+      <w:pPr>
+        <w:spacing w:after="0" w:line="240" w:lineRule="auto"/>
+        <w:rPr>
+          <w:b/>
+          <w:bCs/>
+          <w:color w:val="4472C4" w:themeColor="accent1"/>
+        </w:rPr>
+      </w:pPr>
+      <w:r>
+        <w:rPr>
+          <w:b/>
+          <w:bCs/>
+          <w:color w:val="4472C4" w:themeColor="accent1"/>
+        </w:rPr>
+        <w:lastRenderedPageBreak/>
+        <w:t># operatori</w:t>
+      </w:r>
+    </w:p>
+    <w:p>
+      <w:pPr>
+        <w:spacing w:after="0" w:line="240" w:lineRule="auto"/>
+      </w:pPr>
+      <w:r>
+        <w:t>a="-"</w:t>
+      </w:r>
+    </w:p>
+    <w:p>
+      <w:pPr>
+        <w:spacing w:after="0" w:line="240" w:lineRule="auto"/>
+      </w:pPr>
+      <w:r>
+        <w:t>c=a*</w:t>
+      </w:r>
+      <w:proofErr w:type="spellStart"/>
+      <w:r>
+        <w:t>len</w:t>
+      </w:r>
+      <w:proofErr w:type="spellEnd"/>
+      <w:r>
+        <w:t>(b)</w:t>
+      </w:r>
+    </w:p>
+    <w:p>
+      <w:pPr>
+        <w:spacing w:after="0" w:line="240" w:lineRule="auto"/>
+        <w:rPr>
+          <w:lang w:val="fr-FR"/>
+        </w:rPr>
+      </w:pPr>
+      <w:proofErr w:type="spellStart"/>
+      <w:proofErr w:type="gramStart"/>
+      <w:r>
+        <w:rPr>
+          <w:lang w:val="fr-FR"/>
+        </w:rPr>
+        <w:t>print</w:t>
+      </w:r>
+      <w:proofErr w:type="spellEnd"/>
+      <w:proofErr w:type="gramEnd"/>
+      <w:r>
+        <w:rPr>
+          <w:lang w:val="fr-FR"/>
+        </w:rPr>
+        <w:t>(c)</w:t>
+      </w:r>
+    </w:p>
+    <w:p>
+      <w:pPr>
+        <w:spacing w:after="0" w:line="240" w:lineRule="auto"/>
+        <w:rPr>
+          <w:lang w:val="fr-FR"/>
+        </w:rPr>
+      </w:pPr>
+      <w:proofErr w:type="spellStart"/>
+      <w:proofErr w:type="gramStart"/>
+      <w:r>
+        <w:rPr>
+          <w:lang w:val="fr-FR"/>
+        </w:rPr>
+        <w:t>print</w:t>
+      </w:r>
+      <w:proofErr w:type="spellEnd"/>
+      <w:proofErr w:type="gramEnd"/>
+      <w:r>
+        <w:rPr>
+          <w:lang w:val="fr-FR"/>
+        </w:rPr>
+        <w:t>(b)</w:t>
+      </w:r>
+    </w:p>
+    <w:p>
+      <w:pPr>
+        <w:spacing w:after="0" w:line="240" w:lineRule="auto"/>
+        <w:rPr>
+          <w:lang w:val="fr-FR"/>
+        </w:rPr>
+      </w:pPr>
+    </w:p>
+    <w:p>
+      <w:pPr>
+        <w:spacing w:after="0" w:line="240" w:lineRule="auto"/>
+        <w:rPr>
+          <w:b/>
+          <w:bCs/>
+          <w:color w:val="4472C4" w:themeColor="accent1"/>
+        </w:rPr>
+      </w:pPr>
+      <w:r>
+        <w:rPr>
+          <w:b/>
+          <w:bCs/>
+          <w:color w:val="4472C4" w:themeColor="accent1"/>
+        </w:rPr>
+        <w:t xml:space="preserve"># list </w:t>
+      </w:r>
+      <w:proofErr w:type="spellStart"/>
+      <w:r>
+        <w:rPr>
+          <w:b/>
+          <w:bCs/>
+          <w:color w:val="4472C4" w:themeColor="accent1"/>
+        </w:rPr>
+        <w:t>comprehension</w:t>
+      </w:r>
+      <w:proofErr w:type="spellEnd"/>
+    </w:p>
+    <w:p>
+      <w:pPr>
+        <w:spacing w:after="0" w:line="240" w:lineRule="auto"/>
+      </w:pPr>
+      <w:r>
+        <w:t>list=["</w:t>
+      </w:r>
+      <w:proofErr w:type="spellStart"/>
+      <w:r>
+        <w:t>apple</w:t>
+      </w:r>
+      <w:proofErr w:type="spellEnd"/>
+      <w:r>
+        <w:t>","</w:t>
+      </w:r>
+      <w:proofErr w:type="spellStart"/>
+      <w:r>
+        <w:t>banana","cherry</w:t>
+      </w:r>
+      <w:proofErr w:type="spellEnd"/>
+      <w:r>
+        <w:t>"]</w:t>
+      </w:r>
+    </w:p>
+    <w:p>
+      <w:pPr>
+        <w:spacing w:after="0" w:line="240" w:lineRule="auto"/>
+      </w:pPr>
+      <w:r>
+        <w:t>[</w:t>
+      </w:r>
+      <w:proofErr w:type="spellStart"/>
+      <w:r>
+        <w:t>print</w:t>
+      </w:r>
+      <w:proofErr w:type="spellEnd"/>
+      <w:r>
+        <w:t>(x) for x in list]</w:t>
       </w:r>
     </w:p>
     <w:sectPr>

</xml_diff>

<commit_message>
Main: aggiornamento guida ripasso python
</commit_message>
<xml_diff>
--- a/att_3_python_ripas_studio/ELENCO COMANDI A CASO PER RIPASSARE.docx
+++ b/att_3_python_ripas_studio/ELENCO COMANDI A CASO PER RIPASSARE.docx
@@ -1,6 +1,6 @@
 
 <file path=word/document.xml><?xml version="1.0" encoding="utf-8"?>
-<w:document xmlns:wpc="http://schemas.microsoft.com/office/word/2010/wordprocessingCanvas" xmlns:cx="http://schemas.microsoft.com/office/drawing/2014/chartex" xmlns:cx1="http://schemas.microsoft.com/office/drawing/2015/9/8/chartex" xmlns:cx2="http://schemas.microsoft.com/office/drawing/2015/10/21/chartex" xmlns:cx3="http://schemas.microsoft.com/office/drawing/2016/5/9/chartex" xmlns:cx4="http://schemas.microsoft.com/office/drawing/2016/5/10/chartex" xmlns:cx5="http://schemas.microsoft.com/office/drawing/2016/5/11/chartex" xmlns:cx6="http://schemas.microsoft.com/office/drawing/2016/5/12/chartex" xmlns:cx7="http://schemas.microsoft.com/office/drawing/2016/5/13/chartex" xmlns:cx8="http://schemas.microsoft.com/office/drawing/2016/5/14/chartex" xmlns:mc="http://schemas.openxmlformats.org/markup-compatibility/2006" xmlns:aink="http://schemas.microsoft.com/office/drawing/2016/ink" xmlns:am3d="http://schemas.microsoft.com/office/drawing/2017/model3d" xmlns:o="urn:schemas-microsoft-com:office:office" xmlns:oel="http://schemas.microsoft.com/office/2019/extlst" xmlns:r="http://schemas.openxmlformats.org/officeDocument/2006/relationships" xmlns:m="http://schemas.openxmlformats.org/officeDocument/2006/math" xmlns:v="urn:schemas-microsoft-com:vml" xmlns:wp14="http://schemas.microsoft.com/office/word/2010/wordprocessingDrawing" xmlns:wp="http://schemas.openxmlformats.org/drawingml/2006/wordprocessingDrawing" xmlns:w10="urn:schemas-microsoft-com:office:word" xmlns:w="http://schemas.openxmlformats.org/wordprocessingml/2006/main" xmlns:w14="http://schemas.microsoft.com/office/word/2010/wordml" xmlns:w15="http://schemas.microsoft.com/office/word/2012/wordml" xmlns:w16cex="http://schemas.microsoft.com/office/word/2018/wordml/cex" xmlns:w16cid="http://schemas.microsoft.com/office/word/2016/wordml/cid" xmlns:w16="http://schemas.microsoft.com/office/word/2018/wordml" xmlns:w16sdtdh="http://schemas.microsoft.com/office/word/2020/wordml/sdtdatahash" xmlns:w16se="http://schemas.microsoft.com/office/word/2015/wordml/symex" xmlns:wpg="http://schemas.microsoft.com/office/word/2010/wordprocessingGroup" xmlns:wpi="http://schemas.microsoft.com/office/word/2010/wordprocessingInk" xmlns:wne="http://schemas.microsoft.com/office/word/2006/wordml" xmlns:wps="http://schemas.microsoft.com/office/word/2010/wordprocessingShape" mc:Ignorable="w14 w15 w16se w16cid w16 w16cex w16sdtdh wp14">
+<w:document xmlns:wpc="http://schemas.microsoft.com/office/word/2010/wordprocessingCanvas" xmlns:cx="http://schemas.microsoft.com/office/drawing/2014/chartex" xmlns:cx1="http://schemas.microsoft.com/office/drawing/2015/9/8/chartex" xmlns:cx2="http://schemas.microsoft.com/office/drawing/2015/10/21/chartex" xmlns:cx3="http://schemas.microsoft.com/office/drawing/2016/5/9/chartex" xmlns:cx4="http://schemas.microsoft.com/office/drawing/2016/5/10/chartex" xmlns:cx5="http://schemas.microsoft.com/office/drawing/2016/5/11/chartex" xmlns:cx6="http://schemas.microsoft.com/office/drawing/2016/5/12/chartex" xmlns:cx7="http://schemas.microsoft.com/office/drawing/2016/5/13/chartex" xmlns:cx8="http://schemas.microsoft.com/office/drawing/2016/5/14/chartex" xmlns:mc="http://schemas.openxmlformats.org/markup-compatibility/2006" xmlns:aink="http://schemas.microsoft.com/office/drawing/2016/ink" xmlns:am3d="http://schemas.microsoft.com/office/drawing/2017/model3d" xmlns:o="urn:schemas-microsoft-com:office:office" xmlns:r="http://schemas.openxmlformats.org/officeDocument/2006/relationships" xmlns:m="http://schemas.openxmlformats.org/officeDocument/2006/math" xmlns:v="urn:schemas-microsoft-com:vml" xmlns:wp14="http://schemas.microsoft.com/office/word/2010/wordprocessingDrawing" xmlns:wp="http://schemas.openxmlformats.org/drawingml/2006/wordprocessingDrawing" xmlns:w10="urn:schemas-microsoft-com:office:word" xmlns:w="http://schemas.openxmlformats.org/wordprocessingml/2006/main" xmlns:w14="http://schemas.microsoft.com/office/word/2010/wordml" xmlns:w15="http://schemas.microsoft.com/office/word/2012/wordml" xmlns:w16cid="http://schemas.microsoft.com/office/word/2016/wordml/cid" xmlns:w16se="http://schemas.microsoft.com/office/word/2015/wordml/symex" xmlns:wpg="http://schemas.microsoft.com/office/word/2010/wordprocessingGroup" xmlns:wpi="http://schemas.microsoft.com/office/word/2010/wordprocessingInk" xmlns:wne="http://schemas.microsoft.com/office/word/2006/wordml" xmlns:wps="http://schemas.microsoft.com/office/word/2010/wordprocessingShape" mc:Ignorable="w14 w15 w16se w16cid wp14">
   <w:body>
     <w:p>
       <w:pPr>
@@ -1695,7 +1695,16 @@
         <w:spacing w:after="0" w:line="240" w:lineRule="auto"/>
       </w:pPr>
       <w:r>
-        <w:t>list=["</w:t>
+        <w:t>l</w:t>
+      </w:r>
+      <w:r>
+        <w:t>ist</w:t>
+      </w:r>
+      <w:r>
+        <w:t>2</w:t>
+      </w:r>
+      <w:r>
+        <w:t>=["</w:t>
       </w:r>
       <w:proofErr w:type="spellStart"/>
       <w:r>
@@ -1727,7 +1736,263 @@
       </w:r>
       <w:proofErr w:type="spellEnd"/>
       <w:r>
-        <w:t>(x) for x in list]</w:t>
+        <w:t>(x) for x in list</w:t>
+      </w:r>
+      <w:r>
+        <w:t>2</w:t>
+      </w:r>
+      <w:bookmarkStart w:id="0" w:name="_GoBack"/>
+      <w:bookmarkEnd w:id="0"/>
+      <w:r>
+        <w:t>]</w:t>
+      </w:r>
+    </w:p>
+    <w:p>
+      <w:pPr>
+        <w:spacing w:after="0" w:line="240" w:lineRule="auto"/>
+      </w:pPr>
+    </w:p>
+    <w:p>
+      <w:pPr>
+        <w:spacing w:after="0" w:line="240" w:lineRule="auto"/>
+        <w:rPr>
+          <w:b/>
+          <w:bCs/>
+          <w:color w:val="4472C4" w:themeColor="accent1"/>
+        </w:rPr>
+      </w:pPr>
+      <w:r>
+        <w:rPr>
+          <w:b/>
+          <w:bCs/>
+          <w:color w:val="4472C4" w:themeColor="accent1"/>
+        </w:rPr>
+        <w:t xml:space="preserve"># fare attenzione a non chiamare mai una lista "list", </w:t>
+      </w:r>
+      <w:proofErr w:type="spellStart"/>
+      <w:r>
+        <w:rPr>
+          <w:b/>
+          <w:bCs/>
+          <w:color w:val="4472C4" w:themeColor="accent1"/>
+        </w:rPr>
+        <w:t>perchè</w:t>
+      </w:r>
+      <w:proofErr w:type="spellEnd"/>
+      <w:r>
+        <w:rPr>
+          <w:b/>
+          <w:bCs/>
+          <w:color w:val="4472C4" w:themeColor="accent1"/>
+        </w:rPr>
+        <w:t xml:space="preserve"> in caso sia utile</w:t>
+      </w:r>
+    </w:p>
+    <w:p>
+      <w:pPr>
+        <w:spacing w:after="0" w:line="240" w:lineRule="auto"/>
+        <w:rPr>
+          <w:b/>
+          <w:bCs/>
+          <w:color w:val="4472C4" w:themeColor="accent1"/>
+        </w:rPr>
+      </w:pPr>
+      <w:r>
+        <w:rPr>
+          <w:b/>
+          <w:bCs/>
+          <w:color w:val="4472C4" w:themeColor="accent1"/>
+        </w:rPr>
+        <w:t xml:space="preserve"># utilizzare la </w:t>
+      </w:r>
+      <w:proofErr w:type="spellStart"/>
+      <w:r>
+        <w:rPr>
+          <w:b/>
+          <w:bCs/>
+          <w:color w:val="4472C4" w:themeColor="accent1"/>
+        </w:rPr>
+        <w:t>constract</w:t>
+      </w:r>
+      <w:proofErr w:type="spellEnd"/>
+      <w:r>
+        <w:rPr>
+          <w:b/>
+          <w:bCs/>
+          <w:color w:val="4472C4" w:themeColor="accent1"/>
+        </w:rPr>
+        <w:t xml:space="preserve"> list questa va in conflitto con la variabile</w:t>
+      </w:r>
+    </w:p>
+    <w:p>
+      <w:pPr>
+        <w:spacing w:after="0" w:line="240" w:lineRule="auto"/>
+        <w:rPr>
+          <w:b/>
+          <w:bCs/>
+          <w:color w:val="4472C4" w:themeColor="accent1"/>
+        </w:rPr>
+      </w:pPr>
+      <w:r>
+        <w:rPr>
+          <w:b/>
+          <w:bCs/>
+          <w:color w:val="4472C4" w:themeColor="accent1"/>
+        </w:rPr>
+        <w:t xml:space="preserve"># list </w:t>
+      </w:r>
+      <w:proofErr w:type="spellStart"/>
+      <w:r>
+        <w:rPr>
+          <w:b/>
+          <w:bCs/>
+          <w:color w:val="4472C4" w:themeColor="accent1"/>
+        </w:rPr>
+        <w:t>comprehension</w:t>
+      </w:r>
+      <w:proofErr w:type="spellEnd"/>
+    </w:p>
+    <w:p>
+      <w:pPr>
+        <w:spacing w:after="0" w:line="240" w:lineRule="auto"/>
+      </w:pPr>
+    </w:p>
+    <w:p>
+      <w:pPr>
+        <w:spacing w:after="0" w:line="240" w:lineRule="auto"/>
+      </w:pPr>
+      <w:r>
+        <w:t>lista1=["</w:t>
+      </w:r>
+      <w:proofErr w:type="spellStart"/>
+      <w:r>
+        <w:t>apple</w:t>
+      </w:r>
+      <w:proofErr w:type="spellEnd"/>
+      <w:r>
+        <w:t>","</w:t>
+      </w:r>
+      <w:proofErr w:type="spellStart"/>
+      <w:r>
+        <w:t>banana","cherry</w:t>
+      </w:r>
+      <w:proofErr w:type="spellEnd"/>
+      <w:r>
+        <w:t>"]</w:t>
+      </w:r>
+    </w:p>
+    <w:p>
+      <w:pPr>
+        <w:spacing w:after="0" w:line="240" w:lineRule="auto"/>
+      </w:pPr>
+      <w:r>
+        <w:t>[</w:t>
+      </w:r>
+      <w:proofErr w:type="spellStart"/>
+      <w:r>
+        <w:t>print</w:t>
+      </w:r>
+      <w:proofErr w:type="spellEnd"/>
+      <w:r>
+        <w:t>(x) for x in lista1]</w:t>
+      </w:r>
+    </w:p>
+    <w:p>
+      <w:pPr>
+        <w:spacing w:after="0" w:line="240" w:lineRule="auto"/>
+      </w:pPr>
+    </w:p>
+    <w:p>
+      <w:pPr>
+        <w:spacing w:after="0" w:line="240" w:lineRule="auto"/>
+        <w:rPr>
+          <w:b/>
+          <w:bCs/>
+          <w:color w:val="4472C4" w:themeColor="accent1"/>
+        </w:rPr>
+      </w:pPr>
+      <w:r>
+        <w:rPr>
+          <w:b/>
+          <w:bCs/>
+          <w:color w:val="4472C4" w:themeColor="accent1"/>
+        </w:rPr>
+        <w:t xml:space="preserve"># per creare una lista si può usare la </w:t>
+      </w:r>
+      <w:proofErr w:type="spellStart"/>
+      <w:r>
+        <w:rPr>
+          <w:b/>
+          <w:bCs/>
+          <w:color w:val="4472C4" w:themeColor="accent1"/>
+        </w:rPr>
+        <w:t>construct</w:t>
+      </w:r>
+      <w:proofErr w:type="spellEnd"/>
+      <w:r>
+        <w:rPr>
+          <w:b/>
+          <w:bCs/>
+          <w:color w:val="4472C4" w:themeColor="accent1"/>
+        </w:rPr>
+        <w:t xml:space="preserve"> </w:t>
+      </w:r>
+      <w:proofErr w:type="gramStart"/>
+      <w:r>
+        <w:rPr>
+          <w:b/>
+          <w:bCs/>
+          <w:color w:val="4472C4" w:themeColor="accent1"/>
+        </w:rPr>
+        <w:t>list(</w:t>
+      </w:r>
+      <w:proofErr w:type="gramEnd"/>
+      <w:r>
+        <w:rPr>
+          <w:b/>
+          <w:bCs/>
+          <w:color w:val="4472C4" w:themeColor="accent1"/>
+        </w:rPr>
+        <w:t>)</w:t>
+      </w:r>
+    </w:p>
+    <w:p>
+      <w:pPr>
+        <w:spacing w:after="0" w:line="240" w:lineRule="auto"/>
+      </w:pPr>
+    </w:p>
+    <w:p>
+      <w:pPr>
+        <w:spacing w:after="0" w:line="240" w:lineRule="auto"/>
+      </w:pPr>
+      <w:r>
+        <w:t>lista=list((</w:t>
+      </w:r>
+      <w:proofErr w:type="spellStart"/>
+      <w:proofErr w:type="gramStart"/>
+      <w:r>
+        <w:t>nome,cognome</w:t>
+      </w:r>
+      <w:proofErr w:type="gramEnd"/>
+      <w:r>
+        <w:t>,matricola</w:t>
+      </w:r>
+      <w:proofErr w:type="spellEnd"/>
+      <w:r>
+        <w:t>))</w:t>
+      </w:r>
+    </w:p>
+    <w:p>
+      <w:pPr>
+        <w:spacing w:after="0" w:line="240" w:lineRule="auto"/>
+      </w:pPr>
+      <w:proofErr w:type="spellStart"/>
+      <w:r>
+        <w:t>print</w:t>
+      </w:r>
+      <w:proofErr w:type="spellEnd"/>
+      <w:r>
+        <w:t>(lista)</w:t>
       </w:r>
     </w:p>
     <w:sectPr>
@@ -1741,7 +2006,7 @@
 </file>
 
 <file path=word/styles.xml><?xml version="1.0" encoding="utf-8"?>
-<w:styles xmlns:mc="http://schemas.openxmlformats.org/markup-compatibility/2006" xmlns:r="http://schemas.openxmlformats.org/officeDocument/2006/relationships" xmlns:w="http://schemas.openxmlformats.org/wordprocessingml/2006/main" xmlns:w14="http://schemas.microsoft.com/office/word/2010/wordml" xmlns:w15="http://schemas.microsoft.com/office/word/2012/wordml" xmlns:w16cex="http://schemas.microsoft.com/office/word/2018/wordml/cex" xmlns:w16cid="http://schemas.microsoft.com/office/word/2016/wordml/cid" xmlns:w16="http://schemas.microsoft.com/office/word/2018/wordml" xmlns:w16sdtdh="http://schemas.microsoft.com/office/word/2020/wordml/sdtdatahash" xmlns:w16se="http://schemas.microsoft.com/office/word/2015/wordml/symex" mc:Ignorable="w14 w15 w16se w16cid w16 w16cex w16sdtdh">
+<w:styles xmlns:mc="http://schemas.openxmlformats.org/markup-compatibility/2006" xmlns:r="http://schemas.openxmlformats.org/officeDocument/2006/relationships" xmlns:w="http://schemas.openxmlformats.org/wordprocessingml/2006/main" xmlns:w14="http://schemas.microsoft.com/office/word/2010/wordml" xmlns:w15="http://schemas.microsoft.com/office/word/2012/wordml" xmlns:w16cid="http://schemas.microsoft.com/office/word/2016/wordml/cid" xmlns:w16se="http://schemas.microsoft.com/office/word/2015/wordml/symex" mc:Ignorable="w14 w15 w16se w16cid">
   <w:docDefaults>
     <w:rPrDefault>
       <w:rPr>
@@ -1759,7 +2024,7 @@
       </w:pPr>
     </w:pPrDefault>
   </w:docDefaults>
-  <w:latentStyles w:defLockedState="0" w:defUIPriority="99" w:defSemiHidden="0" w:defUnhideWhenUsed="0" w:defQFormat="0" w:count="376">
+  <w:latentStyles w:defLockedState="0" w:defUIPriority="99" w:defSemiHidden="0" w:defUnhideWhenUsed="0" w:defQFormat="0" w:count="375">
     <w:lsdException w:name="Normal" w:uiPriority="0" w:qFormat="1"/>
     <w:lsdException w:name="heading 1" w:uiPriority="9" w:qFormat="1"/>
     <w:lsdException w:name="heading 2" w:semiHidden="1" w:uiPriority="9" w:unhideWhenUsed="1" w:qFormat="1"/>
@@ -2135,7 +2400,6 @@
     <w:lsdException w:name="Smart Hyperlink" w:semiHidden="1" w:unhideWhenUsed="1"/>
     <w:lsdException w:name="Hashtag" w:semiHidden="1" w:unhideWhenUsed="1"/>
     <w:lsdException w:name="Unresolved Mention" w:semiHidden="1" w:unhideWhenUsed="1"/>
-    <w:lsdException w:name="Smart Link" w:semiHidden="1" w:unhideWhenUsed="1"/>
   </w:latentStyles>
   <w:style w:type="paragraph" w:default="1" w:styleId="Normale">
     <w:name w:val="Normal"/>

</xml_diff>

<commit_message>
Main: aggiunta altri dettagli su classi e liste
</commit_message>
<xml_diff>
--- a/att_3_python_ripas_studio/ELENCO COMANDI A CASO PER RIPASSARE.docx
+++ b/att_3_python_ripas_studio/ELENCO COMANDI A CASO PER RIPASSARE.docx
@@ -237,35 +237,73 @@
     <w:p>
       <w:pPr>
         <w:spacing w:after="0" w:line="240" w:lineRule="auto"/>
+        <w:rPr>
+          <w:lang w:val="fr-FR"/>
+        </w:rPr>
       </w:pPr>
       <w:proofErr w:type="spellStart"/>
       <w:proofErr w:type="gramStart"/>
       <w:r>
+        <w:rPr>
+          <w:lang w:val="fr-FR"/>
+        </w:rPr>
         <w:t>x,y</w:t>
       </w:r>
       <w:proofErr w:type="gramEnd"/>
       <w:r>
+        <w:rPr>
+          <w:lang w:val="fr-FR"/>
+        </w:rPr>
         <w:t>,z</w:t>
       </w:r>
       <w:proofErr w:type="spellEnd"/>
       <w:r>
+        <w:rPr>
+          <w:lang w:val="fr-FR"/>
+        </w:rPr>
         <w:t>=</w:t>
       </w:r>
       <w:proofErr w:type="spellStart"/>
       <w:r>
+        <w:rPr>
+          <w:lang w:val="fr-FR"/>
+        </w:rPr>
         <w:t>str</w:t>
       </w:r>
       <w:proofErr w:type="spellEnd"/>
       <w:r>
+        <w:rPr>
+          <w:lang w:val="fr-FR"/>
+        </w:rPr>
         <w:t>(0),</w:t>
       </w:r>
       <w:proofErr w:type="spellStart"/>
       <w:r>
+        <w:rPr>
+          <w:lang w:val="fr-FR"/>
+        </w:rPr>
         <w:t>int</w:t>
       </w:r>
       <w:proofErr w:type="spellEnd"/>
       <w:r>
-        <w:t>(0),float(0)</w:t>
+        <w:rPr>
+          <w:lang w:val="fr-FR"/>
+        </w:rPr>
+        <w:t>(0),</w:t>
+      </w:r>
+      <w:proofErr w:type="spellStart"/>
+      <w:r>
+        <w:rPr>
+          <w:lang w:val="fr-FR"/>
+        </w:rPr>
+        <w:t>float</w:t>
+      </w:r>
+      <w:proofErr w:type="spellEnd"/>
+      <w:r>
+        <w:rPr>
+          <w:lang w:val="fr-FR"/>
+        </w:rPr>
+        <w:t>(0)</w:t>
       </w:r>
     </w:p>
     <w:p>
@@ -1604,15 +1642,13 @@
           <w:b/>
           <w:bCs/>
           <w:color w:val="4472C4" w:themeColor="accent1"/>
-          <w:lang w:val="fr-FR"/>
-        </w:rPr>
-      </w:pPr>
-      <w:r>
-        <w:rPr>
-          <w:b/>
-          <w:bCs/>
-          <w:color w:val="4472C4" w:themeColor="accent1"/>
-          <w:lang w:val="fr-FR"/>
+        </w:rPr>
+      </w:pPr>
+      <w:r>
+        <w:rPr>
+          <w:b/>
+          <w:bCs/>
+          <w:color w:val="4472C4" w:themeColor="accent1"/>
         </w:rPr>
         <w:t># lavorare con gli oggetti</w:t>
       </w:r>
@@ -1756,37 +1792,311 @@
     <w:p>
       <w:pPr>
         <w:spacing w:after="0" w:line="240" w:lineRule="auto"/>
+      </w:pPr>
+      <w:r>
+        <w:t xml:space="preserve">    </w:t>
+      </w:r>
+      <w:proofErr w:type="spellStart"/>
+      <w:r>
+        <w:t>def</w:t>
+      </w:r>
+      <w:proofErr w:type="spellEnd"/>
+      <w:r>
+        <w:t xml:space="preserve"> carica(self):</w:t>
+      </w:r>
+    </w:p>
+    <w:p>
+      <w:pPr>
+        <w:spacing w:after="0" w:line="240" w:lineRule="auto"/>
+      </w:pPr>
+      <w:r>
+        <w:t xml:space="preserve">        </w:t>
+      </w:r>
+      <w:proofErr w:type="spellStart"/>
+      <w:r>
+        <w:t>self.nome</w:t>
+      </w:r>
+      <w:proofErr w:type="spellEnd"/>
+      <w:r>
+        <w:t>=</w:t>
+      </w:r>
+      <w:proofErr w:type="gramStart"/>
+      <w:r>
+        <w:t>input(</w:t>
+      </w:r>
+      <w:proofErr w:type="gramEnd"/>
+      <w:r>
+        <w:t>"Inserire il nome ")</w:t>
+      </w:r>
+    </w:p>
+    <w:p>
+      <w:pPr>
+        <w:spacing w:after="0" w:line="240" w:lineRule="auto"/>
+      </w:pPr>
+      <w:r>
+        <w:t xml:space="preserve">        </w:t>
+      </w:r>
+      <w:proofErr w:type="spellStart"/>
+      <w:proofErr w:type="gramStart"/>
+      <w:r>
+        <w:t>self.cognome</w:t>
+      </w:r>
+      <w:proofErr w:type="spellEnd"/>
+      <w:proofErr w:type="gramEnd"/>
+      <w:r>
+        <w:t>=input("Inserire il cognome ")</w:t>
+      </w:r>
+    </w:p>
+    <w:p>
+      <w:pPr>
+        <w:spacing w:after="0" w:line="240" w:lineRule="auto"/>
+      </w:pPr>
+      <w:r>
+        <w:t xml:space="preserve">        </w:t>
+      </w:r>
+      <w:proofErr w:type="spellStart"/>
+      <w:r>
+        <w:t>self.eta</w:t>
+      </w:r>
+      <w:proofErr w:type="spellEnd"/>
+      <w:r>
+        <w:t>=</w:t>
+      </w:r>
+      <w:proofErr w:type="gramStart"/>
+      <w:r>
+        <w:t>input(</w:t>
+      </w:r>
+      <w:proofErr w:type="gramEnd"/>
+      <w:r>
+        <w:t>"Inserire gli anni ")</w:t>
+      </w:r>
+    </w:p>
+    <w:p>
+      <w:pPr>
+        <w:spacing w:after="0" w:line="240" w:lineRule="auto"/>
+      </w:pPr>
+    </w:p>
+    <w:p>
+      <w:pPr>
+        <w:spacing w:after="0" w:line="240" w:lineRule="auto"/>
+      </w:pPr>
+    </w:p>
+    <w:p>
+      <w:pPr>
+        <w:spacing w:after="0" w:line="240" w:lineRule="auto"/>
+      </w:pPr>
+      <w:r>
+        <w:t xml:space="preserve">b=[persona("name","",0) for i in </w:t>
+      </w:r>
+      <w:proofErr w:type="gramStart"/>
+      <w:r>
+        <w:t>range(</w:t>
+      </w:r>
+      <w:proofErr w:type="gramEnd"/>
+      <w:r>
+        <w:t>2)]</w:t>
+      </w:r>
+    </w:p>
+    <w:p>
+      <w:pPr>
+        <w:spacing w:after="0" w:line="240" w:lineRule="auto"/>
+        <w:rPr>
+          <w:color w:val="70AD47" w:themeColor="accent6"/>
+        </w:rPr>
+      </w:pPr>
+      <w:r>
+        <w:rPr>
+          <w:color w:val="70AD47" w:themeColor="accent6"/>
+        </w:rPr>
+        <w:t>'''</w:t>
+      </w:r>
+    </w:p>
+    <w:p>
+      <w:pPr>
+        <w:spacing w:after="0" w:line="240" w:lineRule="auto"/>
+        <w:rPr>
+          <w:color w:val="70AD47" w:themeColor="accent6"/>
+        </w:rPr>
+      </w:pPr>
+      <w:r>
+        <w:rPr>
+          <w:color w:val="70AD47" w:themeColor="accent6"/>
+        </w:rPr>
+        <w:t>a= "+-"+"-"*max(</w:t>
+      </w:r>
+      <w:proofErr w:type="spellStart"/>
+      <w:r>
+        <w:rPr>
+          <w:color w:val="70AD47" w:themeColor="accent6"/>
+        </w:rPr>
+        <w:t>len</w:t>
+      </w:r>
+      <w:proofErr w:type="spellEnd"/>
+      <w:r>
+        <w:rPr>
+          <w:color w:val="70AD47" w:themeColor="accent6"/>
+        </w:rPr>
+        <w:t>("nome"</w:t>
+      </w:r>
+      <w:proofErr w:type="gramStart"/>
+      <w:r>
+        <w:rPr>
+          <w:color w:val="70AD47" w:themeColor="accent6"/>
+        </w:rPr>
+        <w:t>),</w:t>
+      </w:r>
+      <w:proofErr w:type="spellStart"/>
+      <w:r>
+        <w:rPr>
+          <w:color w:val="70AD47" w:themeColor="accent6"/>
+        </w:rPr>
+        <w:t>len</w:t>
+      </w:r>
+      <w:proofErr w:type="spellEnd"/>
+      <w:proofErr w:type="gramEnd"/>
+      <w:r>
+        <w:rPr>
+          <w:color w:val="70AD47" w:themeColor="accent6"/>
+        </w:rPr>
+        <w:t>("cognome"))+"-+"</w:t>
+      </w:r>
+    </w:p>
+    <w:p>
+      <w:pPr>
+        <w:spacing w:after="0" w:line="240" w:lineRule="auto"/>
+        <w:rPr>
+          <w:color w:val="70AD47" w:themeColor="accent6"/>
+        </w:rPr>
+      </w:pPr>
+      <w:r>
+        <w:rPr>
+          <w:color w:val="70AD47" w:themeColor="accent6"/>
+        </w:rPr>
+        <w:t>a1="| Nome    | "</w:t>
+      </w:r>
+    </w:p>
+    <w:p>
+      <w:pPr>
+        <w:spacing w:after="0" w:line="240" w:lineRule="auto"/>
+        <w:rPr>
+          <w:color w:val="70AD47" w:themeColor="accent6"/>
+        </w:rPr>
+      </w:pPr>
+      <w:r>
+        <w:rPr>
+          <w:color w:val="70AD47" w:themeColor="accent6"/>
+        </w:rPr>
+        <w:t>a2="| Cognome | "</w:t>
+      </w:r>
+    </w:p>
+    <w:p>
+      <w:pPr>
+        <w:spacing w:after="0" w:line="240" w:lineRule="auto"/>
+        <w:rPr>
+          <w:color w:val="70AD47" w:themeColor="accent6"/>
+        </w:rPr>
+      </w:pPr>
+      <w:r>
+        <w:rPr>
+          <w:color w:val="70AD47" w:themeColor="accent6"/>
+        </w:rPr>
+        <w:t>'''</w:t>
+      </w:r>
+    </w:p>
+    <w:p>
+      <w:pPr>
+        <w:spacing w:after="0" w:line="240" w:lineRule="auto"/>
+      </w:pPr>
+      <w:proofErr w:type="spellStart"/>
+      <w:r>
+        <w:t>print</w:t>
+      </w:r>
+      <w:proofErr w:type="spellEnd"/>
+      <w:r>
+        <w:t>(b)</w:t>
+      </w:r>
+    </w:p>
+    <w:p>
+      <w:pPr>
+        <w:spacing w:after="0" w:line="240" w:lineRule="auto"/>
+      </w:pPr>
+    </w:p>
+    <w:p>
+      <w:pPr>
+        <w:spacing w:after="0" w:line="240" w:lineRule="auto"/>
+      </w:pPr>
+      <w:r>
+        <w:t>list2=["</w:t>
+      </w:r>
+      <w:proofErr w:type="spellStart"/>
+      <w:r>
+        <w:t>apple</w:t>
+      </w:r>
+      <w:proofErr w:type="spellEnd"/>
+      <w:r>
+        <w:t>","</w:t>
+      </w:r>
+      <w:proofErr w:type="spellStart"/>
+      <w:r>
+        <w:t>banana","cherry</w:t>
+      </w:r>
+      <w:proofErr w:type="spellEnd"/>
+      <w:r>
+        <w:t>"]</w:t>
+      </w:r>
+    </w:p>
+    <w:p>
+      <w:pPr>
+        <w:spacing w:after="0" w:line="240" w:lineRule="auto"/>
+      </w:pPr>
+      <w:r>
+        <w:t>[</w:t>
+      </w:r>
+      <w:proofErr w:type="spellStart"/>
+      <w:r>
+        <w:t>print</w:t>
+      </w:r>
+      <w:proofErr w:type="spellEnd"/>
+      <w:r>
+        <w:t>(x) for x in list2]</w:t>
+      </w:r>
+    </w:p>
+    <w:p>
+      <w:pPr>
+        <w:spacing w:after="0" w:line="240" w:lineRule="auto"/>
         <w:rPr>
           <w:b/>
           <w:bCs/>
           <w:color w:val="FF0000"/>
         </w:rPr>
       </w:pPr>
-      <w:r>
+    </w:p>
+    <w:p>
+      <w:pPr>
+        <w:spacing w:after="0" w:line="240" w:lineRule="auto"/>
         <w:rPr>
           <w:b/>
           <w:bCs/>
           <w:color w:val="FF0000"/>
         </w:rPr>
-        <w:t xml:space="preserve">#    </w:t>
-      </w:r>
-      <w:proofErr w:type="spellStart"/>
-      <w:r>
+      </w:pPr>
+    </w:p>
+    <w:p>
+      <w:pPr>
+        <w:spacing w:after="0" w:line="240" w:lineRule="auto"/>
         <w:rPr>
           <w:b/>
           <w:bCs/>
           <w:color w:val="FF0000"/>
         </w:rPr>
-        <w:t>def</w:t>
-      </w:r>
-      <w:proofErr w:type="spellEnd"/>
+      </w:pPr>
       <w:r>
         <w:rPr>
           <w:b/>
           <w:bCs/>
           <w:color w:val="FF0000"/>
         </w:rPr>
-        <w:t xml:space="preserve"> __</w:t>
+        <w:t xml:space="preserve"># fare attenzione a non chiamare mai una lista "list", </w:t>
       </w:r>
       <w:proofErr w:type="spellStart"/>
       <w:r>
@@ -1795,7 +2105,7 @@
           <w:bCs/>
           <w:color w:val="FF0000"/>
         </w:rPr>
-        <w:t>repr</w:t>
+        <w:t>perchè</w:t>
       </w:r>
       <w:proofErr w:type="spellEnd"/>
       <w:r>
@@ -1804,14 +2114,11 @@
           <w:bCs/>
           <w:color w:val="FF0000"/>
         </w:rPr>
-        <w:t>__(self): #metodo utile per la stampa a schermo</w:t>
-      </w:r>
-    </w:p>
-    <w:p>
-      <w:pPr>
-        <w:autoSpaceDE w:val="0"/>
-        <w:autoSpaceDN w:val="0"/>
-        <w:adjustRightInd w:val="0"/>
+        <w:t xml:space="preserve"> in caso sia utile</w:t>
+      </w:r>
+    </w:p>
+    <w:p>
+      <w:pPr>
         <w:spacing w:after="0" w:line="240" w:lineRule="auto"/>
         <w:rPr>
           <w:b/>
@@ -1825,7 +2132,7 @@
           <w:bCs/>
           <w:color w:val="FF0000"/>
         </w:rPr>
-        <w:t xml:space="preserve">#        </w:t>
+        <w:t xml:space="preserve"># utilizzare la </w:t>
       </w:r>
       <w:proofErr w:type="spellStart"/>
       <w:r>
@@ -1834,7 +2141,7 @@
           <w:bCs/>
           <w:color w:val="FF0000"/>
         </w:rPr>
-        <w:t>return</w:t>
+        <w:t>constract</w:t>
       </w:r>
       <w:proofErr w:type="spellEnd"/>
       <w:r>
@@ -1843,154 +2150,257 @@
           <w:bCs/>
           <w:color w:val="FF0000"/>
         </w:rPr>
-        <w:t xml:space="preserve"> '({n}; {c}; {e})'.format(n=</w:t>
-      </w:r>
-      <w:proofErr w:type="spellStart"/>
-      <w:r>
+        <w:t xml:space="preserve"> list questa va in conflitto con la variabile</w:t>
+      </w:r>
+    </w:p>
+    <w:p>
+      <w:pPr>
+        <w:spacing w:after="0" w:line="240" w:lineRule="auto"/>
+        <w:rPr>
+          <w:b/>
+          <w:bCs/>
+          <w:color w:val="4472C4" w:themeColor="accent1"/>
+        </w:rPr>
+      </w:pPr>
+      <w:r>
+        <w:rPr>
+          <w:b/>
+          <w:bCs/>
+          <w:color w:val="4472C4" w:themeColor="accent1"/>
+        </w:rPr>
+        <w:t xml:space="preserve"># list </w:t>
+      </w:r>
+      <w:proofErr w:type="spellStart"/>
+      <w:r>
+        <w:rPr>
+          <w:b/>
+          <w:bCs/>
+          <w:color w:val="4472C4" w:themeColor="accent1"/>
+        </w:rPr>
+        <w:t>comprehension</w:t>
+      </w:r>
+      <w:proofErr w:type="spellEnd"/>
+    </w:p>
+    <w:p>
+      <w:pPr>
+        <w:spacing w:after="0" w:line="240" w:lineRule="auto"/>
         <w:rPr>
           <w:b/>
           <w:bCs/>
           <w:color w:val="FF0000"/>
         </w:rPr>
-        <w:t>self.nome</w:t>
-      </w:r>
-      <w:proofErr w:type="spellEnd"/>
-      <w:r>
+      </w:pPr>
+    </w:p>
+    <w:p>
+      <w:pPr>
+        <w:spacing w:after="0" w:line="240" w:lineRule="auto"/>
+      </w:pPr>
+      <w:r>
+        <w:t>lista1=["</w:t>
+      </w:r>
+      <w:proofErr w:type="spellStart"/>
+      <w:r>
+        <w:t>apple</w:t>
+      </w:r>
+      <w:proofErr w:type="spellEnd"/>
+      <w:r>
+        <w:t>","</w:t>
+      </w:r>
+      <w:proofErr w:type="spellStart"/>
+      <w:r>
+        <w:t>banana","cherry</w:t>
+      </w:r>
+      <w:proofErr w:type="spellEnd"/>
+      <w:r>
+        <w:t>"]</w:t>
+      </w:r>
+    </w:p>
+    <w:p>
+      <w:pPr>
+        <w:spacing w:after="0" w:line="240" w:lineRule="auto"/>
+      </w:pPr>
+      <w:r>
+        <w:t>[</w:t>
+      </w:r>
+      <w:proofErr w:type="spellStart"/>
+      <w:r>
+        <w:t>print</w:t>
+      </w:r>
+      <w:proofErr w:type="spellEnd"/>
+      <w:r>
+        <w:t>(x) for x in lista1]</w:t>
+      </w:r>
+    </w:p>
+    <w:p>
+      <w:pPr>
+        <w:spacing w:after="0" w:line="240" w:lineRule="auto"/>
         <w:rPr>
           <w:b/>
           <w:bCs/>
           <w:color w:val="FF0000"/>
         </w:rPr>
-        <w:t>, c=</w:t>
-      </w:r>
-      <w:proofErr w:type="spellStart"/>
-      <w:r>
+      </w:pPr>
+    </w:p>
+    <w:p>
+      <w:pPr>
+        <w:spacing w:after="0" w:line="240" w:lineRule="auto"/>
+        <w:rPr>
+          <w:b/>
+          <w:bCs/>
+          <w:color w:val="4472C4" w:themeColor="accent1"/>
+        </w:rPr>
+      </w:pPr>
+      <w:r>
+        <w:rPr>
+          <w:b/>
+          <w:bCs/>
+          <w:color w:val="4472C4" w:themeColor="accent1"/>
+        </w:rPr>
+        <w:t xml:space="preserve"># per creare una lista si può usare la </w:t>
+      </w:r>
+      <w:proofErr w:type="spellStart"/>
+      <w:r>
+        <w:rPr>
+          <w:b/>
+          <w:bCs/>
+          <w:color w:val="4472C4" w:themeColor="accent1"/>
+        </w:rPr>
+        <w:t>construct</w:t>
+      </w:r>
+      <w:proofErr w:type="spellEnd"/>
+      <w:r>
+        <w:rPr>
+          <w:b/>
+          <w:bCs/>
+          <w:color w:val="4472C4" w:themeColor="accent1"/>
+        </w:rPr>
+        <w:t xml:space="preserve"> </w:t>
+      </w:r>
+      <w:proofErr w:type="gramStart"/>
+      <w:r>
+        <w:rPr>
+          <w:b/>
+          <w:bCs/>
+          <w:color w:val="4472C4" w:themeColor="accent1"/>
+        </w:rPr>
+        <w:t>list(</w:t>
+      </w:r>
+      <w:proofErr w:type="gramEnd"/>
+      <w:r>
+        <w:rPr>
+          <w:b/>
+          <w:bCs/>
+          <w:color w:val="4472C4" w:themeColor="accent1"/>
+        </w:rPr>
+        <w:t>)</w:t>
+      </w:r>
+    </w:p>
+    <w:p>
+      <w:pPr>
+        <w:spacing w:after="0" w:line="240" w:lineRule="auto"/>
         <w:rPr>
           <w:b/>
           <w:bCs/>
           <w:color w:val="FF0000"/>
         </w:rPr>
-        <w:t>self.cognome</w:t>
-      </w:r>
-      <w:proofErr w:type="spellEnd"/>
-      <w:r>
-        <w:rPr>
-          <w:b/>
-          <w:bCs/>
-          <w:color w:val="FF0000"/>
-        </w:rPr>
-        <w:t>, e=</w:t>
-      </w:r>
-      <w:proofErr w:type="spellStart"/>
-      <w:r>
-        <w:rPr>
-          <w:b/>
-          <w:bCs/>
-          <w:color w:val="FF0000"/>
-        </w:rPr>
-        <w:t>self.eta</w:t>
-      </w:r>
-      <w:proofErr w:type="spellEnd"/>
-      <w:r>
-        <w:rPr>
-          <w:b/>
-          <w:bCs/>
-          <w:color w:val="FF0000"/>
-        </w:rPr>
-        <w:t>)</w:t>
-      </w:r>
-    </w:p>
-    <w:p>
-      <w:pPr>
-        <w:autoSpaceDE w:val="0"/>
-        <w:autoSpaceDN w:val="0"/>
-        <w:adjustRightInd w:val="0"/>
-        <w:spacing w:after="0" w:line="240" w:lineRule="auto"/>
-        <w:rPr>
-          <w:rFonts w:ascii="Lucida Console" w:hAnsi="Lucida Console" w:cs="Lucida Console"/>
-          <w:color w:val="00A89A"/>
-          <w:kern w:val="0"/>
-          <w:sz w:val="28"/>
-          <w:szCs w:val="28"/>
-        </w:rPr>
-      </w:pPr>
-    </w:p>
-    <w:p>
-      <w:pPr>
-        <w:spacing w:after="0" w:line="240" w:lineRule="auto"/>
-      </w:pPr>
-      <w:r>
-        <w:t>b=[persona("name","",0) for i in range(2)]</w:t>
-      </w:r>
-    </w:p>
-    <w:p>
-      <w:pPr>
-        <w:spacing w:after="0" w:line="240" w:lineRule="auto"/>
-      </w:pPr>
-      <w:r>
-        <w:t>,,,</w:t>
-      </w:r>
-    </w:p>
-    <w:p>
-      <w:pPr>
-        <w:spacing w:after="0" w:line="240" w:lineRule="auto"/>
-      </w:pPr>
-      <w:r>
-        <w:t>a= "+-"+"-"*max(</w:t>
-      </w:r>
-      <w:proofErr w:type="spellStart"/>
-      <w:r>
-        <w:t>len</w:t>
-      </w:r>
-      <w:proofErr w:type="spellEnd"/>
-      <w:r>
-        <w:t>("nome"),</w:t>
-      </w:r>
-      <w:proofErr w:type="spellStart"/>
-      <w:r>
-        <w:t>len</w:t>
-      </w:r>
-      <w:proofErr w:type="spellEnd"/>
-      <w:r>
-        <w:t>("cognome"))+"-+"</w:t>
-      </w:r>
-    </w:p>
-    <w:p>
-      <w:pPr>
-        <w:spacing w:after="0" w:line="240" w:lineRule="auto"/>
-      </w:pPr>
-      <w:r>
-        <w:t>a1="| Nome    | "</w:t>
-      </w:r>
-    </w:p>
-    <w:p>
-      <w:pPr>
-        <w:spacing w:after="0" w:line="240" w:lineRule="auto"/>
-      </w:pPr>
-      <w:r>
-        <w:t>a2="| Cognome | "</w:t>
-      </w:r>
-    </w:p>
-    <w:p>
-      <w:pPr>
-        <w:spacing w:after="0" w:line="240" w:lineRule="auto"/>
-      </w:pPr>
-      <w:r>
-        <w:t>,,,</w:t>
-      </w:r>
-    </w:p>
-    <w:p>
-      <w:pPr>
-        <w:spacing w:after="0" w:line="240" w:lineRule="auto"/>
-      </w:pPr>
-      <w:proofErr w:type="spellStart"/>
-      <w:r>
-        <w:t>print</w:t>
-      </w:r>
-      <w:proofErr w:type="spellEnd"/>
-      <w:r>
-        <w:t>(b)</w:t>
-      </w:r>
+      </w:pPr>
+    </w:p>
+    <w:p>
+      <w:pPr>
+        <w:spacing w:after="0" w:line="240" w:lineRule="auto"/>
+      </w:pPr>
+      <w:r>
+        <w:t>lista=list((</w:t>
+      </w:r>
+      <w:proofErr w:type="spellStart"/>
+      <w:proofErr w:type="gramStart"/>
+      <w:r>
+        <w:t>nome,cognome</w:t>
+      </w:r>
+      <w:proofErr w:type="gramEnd"/>
+      <w:r>
+        <w:t>,matricola</w:t>
+      </w:r>
+      <w:proofErr w:type="spellEnd"/>
+      <w:r>
+        <w:t>))</w:t>
+      </w:r>
+    </w:p>
+    <w:p>
+      <w:pPr>
+        <w:spacing w:after="0" w:line="240" w:lineRule="auto"/>
+      </w:pPr>
+      <w:proofErr w:type="spellStart"/>
+      <w:r>
+        <w:t>print</w:t>
+      </w:r>
+      <w:proofErr w:type="spellEnd"/>
+      <w:r>
+        <w:t>(lista)</w:t>
+      </w:r>
+    </w:p>
+    <w:p>
+      <w:pPr>
+        <w:spacing w:after="0" w:line="240" w:lineRule="auto"/>
+      </w:pPr>
+    </w:p>
+    <w:p>
+      <w:pPr>
+        <w:spacing w:after="0" w:line="240" w:lineRule="auto"/>
+      </w:pPr>
+      <w:r>
+        <w:t>b[0</w:t>
+      </w:r>
+      <w:proofErr w:type="gramStart"/>
+      <w:r>
+        <w:t>].presentazione</w:t>
+      </w:r>
+      <w:proofErr w:type="gramEnd"/>
+      <w:r>
+        <w:t>()</w:t>
+      </w:r>
+    </w:p>
+    <w:p>
+      <w:pPr>
+        <w:spacing w:after="0" w:line="240" w:lineRule="auto"/>
+      </w:pPr>
+      <w:r>
+        <w:t>b[0</w:t>
+      </w:r>
+      <w:proofErr w:type="gramStart"/>
+      <w:r>
+        <w:t>].carica</w:t>
+      </w:r>
+      <w:proofErr w:type="gramEnd"/>
+      <w:r>
+        <w:t>()</w:t>
+      </w:r>
+    </w:p>
+    <w:p>
+      <w:pPr>
+        <w:spacing w:after="0" w:line="240" w:lineRule="auto"/>
+      </w:pPr>
+      <w:proofErr w:type="spellStart"/>
+      <w:r>
+        <w:t>print</w:t>
+      </w:r>
+      <w:proofErr w:type="spellEnd"/>
+      <w:r>
+        <w:t>(</w:t>
+      </w:r>
+      <w:proofErr w:type="gramStart"/>
+      <w:r>
+        <w:t>b[</w:t>
+      </w:r>
+      <w:proofErr w:type="gramEnd"/>
+      <w:r>
+        <w:t>0])</w:t>
+      </w:r>
+    </w:p>
+    <w:p>
+      <w:pPr>
+        <w:spacing w:after="0" w:line="240" w:lineRule="auto"/>
+      </w:pPr>
     </w:p>
     <w:sectPr>
       <w:pgSz w:w="11906" w:h="16838"/>

</xml_diff>